<commit_message>
tirei as legendas dos gráficos
</commit_message>
<xml_diff>
--- a/documentos/documentacao.docx
+++ b/documentos/documentacao.docx
@@ -1,6 +1,6 @@
 
 <file path=word/document.xml><?xml version="1.0" encoding="utf-8"?>
-<w:document xmlns:wpc="http://schemas.microsoft.com/office/word/2010/wordprocessingCanvas" xmlns:cx="http://schemas.microsoft.com/office/drawing/2014/chartex" xmlns:cx1="http://schemas.microsoft.com/office/drawing/2015/9/8/chartex" xmlns:cx2="http://schemas.microsoft.com/office/drawing/2015/10/21/chartex" xmlns:cx3="http://schemas.microsoft.com/office/drawing/2016/5/9/chartex" xmlns:cx4="http://schemas.microsoft.com/office/drawing/2016/5/10/chartex" xmlns:cx5="http://schemas.microsoft.com/office/drawing/2016/5/11/chartex" xmlns:cx6="http://schemas.microsoft.com/office/drawing/2016/5/12/chartex" xmlns:cx7="http://schemas.microsoft.com/office/drawing/2016/5/13/chartex" xmlns:cx8="http://schemas.microsoft.com/office/drawing/2016/5/14/chartex" xmlns:mc="http://schemas.openxmlformats.org/markup-compatibility/2006" xmlns:aink="http://schemas.microsoft.com/office/drawing/2016/ink" xmlns:am3d="http://schemas.microsoft.com/office/drawing/2017/model3d" xmlns:o="urn:schemas-microsoft-com:office:office" xmlns:oel="http://schemas.microsoft.com/office/2019/extlst" xmlns:r="http://schemas.openxmlformats.org/officeDocument/2006/relationships" xmlns:m="http://schemas.openxmlformats.org/officeDocument/2006/math" xmlns:v="urn:schemas-microsoft-com:vml" xmlns:wp14="http://schemas.microsoft.com/office/word/2010/wordprocessingDrawing" xmlns:wp="http://schemas.openxmlformats.org/drawingml/2006/wordprocessingDrawing" xmlns:w10="urn:schemas-microsoft-com:office:word" xmlns:w="http://schemas.openxmlformats.org/wordprocessingml/2006/main" xmlns:w14="http://schemas.microsoft.com/office/word/2010/wordml" xmlns:w15="http://schemas.microsoft.com/office/word/2012/wordml" xmlns:w16cex="http://schemas.microsoft.com/office/word/2018/wordml/cex" xmlns:w16cid="http://schemas.microsoft.com/office/word/2016/wordml/cid" xmlns:w16="http://schemas.microsoft.com/office/word/2018/wordml" xmlns:w16du="http://schemas.microsoft.com/office/word/2023/wordml/word16du" xmlns:w16sdtdh="http://schemas.microsoft.com/office/word/2020/wordml/sdtdatahash" xmlns:w16se="http://schemas.microsoft.com/office/word/2015/wordml/symex" xmlns:wpg="http://schemas.microsoft.com/office/word/2010/wordprocessingGroup" xmlns:wpi="http://schemas.microsoft.com/office/word/2010/wordprocessingInk" xmlns:wne="http://schemas.microsoft.com/office/word/2006/wordml" xmlns:wps="http://schemas.microsoft.com/office/word/2010/wordprocessingShape" mc:Ignorable="w14 w15 w16se w16cid w16 w16cex w16sdtdh wp14">
+<w:document xmlns:wpc="http://schemas.microsoft.com/office/word/2010/wordprocessingCanvas" xmlns:cx="http://schemas.microsoft.com/office/drawing/2014/chartex" xmlns:cx1="http://schemas.microsoft.com/office/drawing/2015/9/8/chartex" xmlns:cx2="http://schemas.microsoft.com/office/drawing/2015/10/21/chartex" xmlns:cx3="http://schemas.microsoft.com/office/drawing/2016/5/9/chartex" xmlns:cx4="http://schemas.microsoft.com/office/drawing/2016/5/10/chartex" xmlns:cx5="http://schemas.microsoft.com/office/drawing/2016/5/11/chartex" xmlns:cx6="http://schemas.microsoft.com/office/drawing/2016/5/12/chartex" xmlns:cx7="http://schemas.microsoft.com/office/drawing/2016/5/13/chartex" xmlns:cx8="http://schemas.microsoft.com/office/drawing/2016/5/14/chartex" xmlns:mc="http://schemas.openxmlformats.org/markup-compatibility/2006" xmlns:aink="http://schemas.microsoft.com/office/drawing/2016/ink" xmlns:am3d="http://schemas.microsoft.com/office/drawing/2017/model3d" xmlns:o="urn:schemas-microsoft-com:office:office" xmlns:oel="http://schemas.microsoft.com/office/2019/extlst" xmlns:r="http://schemas.openxmlformats.org/officeDocument/2006/relationships" xmlns:m="http://schemas.openxmlformats.org/officeDocument/2006/math" xmlns:v="urn:schemas-microsoft-com:vml" xmlns:wp14="http://schemas.microsoft.com/office/word/2010/wordprocessingDrawing" xmlns:wp="http://schemas.openxmlformats.org/drawingml/2006/wordprocessingDrawing" xmlns:w10="urn:schemas-microsoft-com:office:word" xmlns:w="http://schemas.openxmlformats.org/wordprocessingml/2006/main" xmlns:w14="http://schemas.microsoft.com/office/word/2010/wordml" xmlns:w15="http://schemas.microsoft.com/office/word/2012/wordml" xmlns:w16cex="http://schemas.microsoft.com/office/word/2018/wordml/cex" xmlns:w16cid="http://schemas.microsoft.com/office/word/2016/wordml/cid" xmlns:w16="http://schemas.microsoft.com/office/word/2018/wordml" xmlns:w16sdtdh="http://schemas.microsoft.com/office/word/2020/wordml/sdtdatahash" xmlns:w16se="http://schemas.microsoft.com/office/word/2015/wordml/symex" xmlns:wpg="http://schemas.microsoft.com/office/word/2010/wordprocessingGroup" xmlns:wpi="http://schemas.microsoft.com/office/word/2010/wordprocessingInk" xmlns:wne="http://schemas.microsoft.com/office/word/2006/wordml" xmlns:wps="http://schemas.microsoft.com/office/word/2010/wordprocessingShape" mc:Ignorable="w14 w15 w16se w16cid w16 w16cex w16sdtdh wp14">
   <w:body>
     <w:p>
       <w:pPr>
@@ -617,25 +617,7 @@
           <w:sz w:val="24"/>
           <w:szCs w:val="24"/>
         </w:rPr>
-        <w:t xml:space="preserve">Há indícios de que desde a pré-história já se produzia música, provavelmente como </w:t>
-      </w:r>
-      <w:r>
-        <w:rPr>
-          <w:rFonts w:ascii="Arial" w:hAnsi="Arial" w:cs="Arial"/>
-          <w:color w:val="000000" w:themeColor="text1"/>
-          <w:sz w:val="24"/>
-          <w:szCs w:val="24"/>
-        </w:rPr>
-        <w:t>consequência</w:t>
-      </w:r>
-      <w:r>
-        <w:rPr>
-          <w:rFonts w:ascii="Arial" w:hAnsi="Arial" w:cs="Arial"/>
-          <w:color w:val="000000" w:themeColor="text1"/>
-          <w:sz w:val="24"/>
-          <w:szCs w:val="24"/>
-        </w:rPr>
-        <w:t xml:space="preserve"> da observação dos sons da natureza. É de cerca do ano de 60.000 a.C. o vestígio de uma flauta de osso e de 3.000 a.C. a presença de liras e harpas na Mesopotâmia</w:t>
+        <w:t>Há indícios de que desde a pré-história já se produzia música, provavelmente como consequência da observação dos sons da natureza. É de cerca do ano de 60.000 a.C. o vestígio de uma flauta de osso e de 3.000 a.C. a presença de liras e harpas na Mesopotâmia</w:t>
       </w:r>
       <w:r>
         <w:rPr>
@@ -777,7 +759,16 @@
           <w:sz w:val="24"/>
           <w:szCs w:val="24"/>
         </w:rPr>
-        <w:t>novas tendências e rankings, tanto criados pelo próprio site, tanto de outros usuários.</w:t>
+        <w:t>novas tendências</w:t>
+      </w:r>
+      <w:r>
+        <w:rPr>
+          <w:rFonts w:ascii="Arial" w:hAnsi="Arial" w:cs="Arial"/>
+          <w:color w:val="000000" w:themeColor="text1"/>
+          <w:sz w:val="24"/>
+          <w:szCs w:val="24"/>
+        </w:rPr>
+        <w:t xml:space="preserve"> da música, se divertir, ler notícias, e conhecer músicas novas.</w:t>
       </w:r>
     </w:p>
     <w:p>
@@ -859,25 +850,7 @@
           <w:sz w:val="24"/>
           <w:szCs w:val="24"/>
         </w:rPr>
-        <w:t xml:space="preserve">ela gostava de cantar para eu dormir quando era pequeno, e ela sempre fazia tudo </w:t>
-      </w:r>
-      <w:r>
-        <w:rPr>
-          <w:rFonts w:ascii="Arial" w:hAnsi="Arial" w:cs="Arial"/>
-          <w:color w:val="000000" w:themeColor="text1"/>
-          <w:sz w:val="24"/>
-          <w:szCs w:val="24"/>
-        </w:rPr>
-        <w:t xml:space="preserve">que podia </w:t>
-      </w:r>
-      <w:r>
-        <w:rPr>
-          <w:rFonts w:ascii="Arial" w:hAnsi="Arial" w:cs="Arial"/>
-          <w:color w:val="000000" w:themeColor="text1"/>
-          <w:sz w:val="24"/>
-          <w:szCs w:val="24"/>
-        </w:rPr>
-        <w:t>escutando música, então eu fui acabando me acostumando com as músicas que ela gostava e comecei a gostar também, hoje eu gosto muito de música brasileira e eu tenho certeza de que a influência veio dela.</w:t>
+        <w:t>ela gostava de cantar para eu dormir quando era pequeno, e ela sempre fazia tudo que podia escutando música, então eu fui acabando me acostumando com as músicas que ela gostava e comecei a gostar também, hoje eu gosto muito de música brasileira e eu tenho certeza de que a influência veio dela.</w:t>
       </w:r>
     </w:p>
     <w:p>
@@ -1065,7 +1038,7 @@
           <w:szCs w:val="24"/>
         </w:rPr>
       </w:pPr>
-      <w:hyperlink r:id="rId5" w:history="1">
+      <w:hyperlink r:id="rId5" w:anchor=":~:text=A%20m%C3%BAsica%20%C3%A9%20um%20dos,liras%20e%20harpas%20na%20Mesopot%C3%A2mia" w:history="1">
         <w:r>
           <w:rPr>
             <w:rStyle w:val="Hyperlink"/>
@@ -1073,25 +1046,7 @@
             <w:sz w:val="24"/>
             <w:szCs w:val="24"/>
           </w:rPr>
-          <w:t>https://educacao.uol.com.br/disciplinas/artes/</w:t>
-        </w:r>
-        <w:r>
-          <w:rPr>
-            <w:rStyle w:val="Hyperlink"/>
-            <w:rFonts w:ascii="Arial" w:hAnsi="Arial" w:cs="Arial"/>
-            <w:sz w:val="24"/>
-            <w:szCs w:val="24"/>
-          </w:rPr>
-          <w:t>m</w:t>
-        </w:r>
-        <w:r>
-          <w:rPr>
-            <w:rStyle w:val="Hyperlink"/>
-            <w:rFonts w:ascii="Arial" w:hAnsi="Arial" w:cs="Arial"/>
-            <w:sz w:val="24"/>
-            <w:szCs w:val="24"/>
-          </w:rPr>
-          <w:t>usica---origem-sons-e-instrumentos.htm#:~:text=A%20m%C3%BAsica%20%C3%A9%20um%20dos,liras%20e%20harpas%20na%20Mesopot%C3%A2mia</w:t>
+          <w:t>https://educacao.uol.com.br/disciplinas/artes/musica---origem-sons-e-instrumentos.htm#:~:text=A%20m%C3%BAsica%20%C3%A9%20um%20dos,liras%20e%20harpas%20na%20Mesopot%C3%A2mia</w:t>
         </w:r>
       </w:hyperlink>
     </w:p>
@@ -1112,7 +1067,7 @@
           <w:szCs w:val="24"/>
         </w:rPr>
       </w:pPr>
-      <w:hyperlink r:id="rId6" w:history="1">
+      <w:hyperlink r:id="rId6" w:anchor=":~:text=The%20annual%20revenue%20of%20the,music%20industry's%20revenue%20in%202020" w:history="1">
         <w:r>
           <w:rPr>
             <w:rStyle w:val="Hyperlink"/>
@@ -1141,7 +1096,7 @@
           <w:szCs w:val="24"/>
         </w:rPr>
       </w:pPr>
-      <w:hyperlink r:id="rId7" w:history="1">
+      <w:hyperlink r:id="rId7" w:anchor=":~:text=Em%202022%2C%20o%20setor%20arrecadou,mundial%20na%20ind%C3%BAstria%20de%20m%C3%BAsica" w:history="1">
         <w:r>
           <w:rPr>
             <w:rStyle w:val="Hyperlink"/>
@@ -1606,6 +1561,7 @@
   <w:style w:type="character" w:default="1" w:styleId="Fontepargpadro">
     <w:name w:val="Default Paragraph Font"/>
     <w:uiPriority w:val="1"/>
+    <w:semiHidden/>
     <w:unhideWhenUsed/>
   </w:style>
   <w:style w:type="table" w:default="1" w:styleId="Tabelanormal">

</xml_diff>